<commit_message>
Added TileSet for size testing
</commit_message>
<xml_diff>
--- a/TriangularGDD.docx
+++ b/TriangularGDD.docx
@@ -179,7 +179,15 @@
         </w:numPr>
       </w:pPr>
       <w:r>
-        <w:t>Collectibles: Collecting small circular wisps acts as a side objective.</w:t>
+        <w:t xml:space="preserve">Collectibles: Collecting small </w:t>
+      </w:r>
+      <w:r>
+        <w:t>diamond shaped pieces</w:t>
+      </w:r>
+      <w:bookmarkStart w:id="0" w:name="_GoBack"/>
+      <w:bookmarkEnd w:id="0"/>
+      <w:r>
+        <w:t xml:space="preserve"> acts as a side objective.</w:t>
       </w:r>
     </w:p>
     <w:p>
@@ -273,8 +281,6 @@
       <w:r>
         <w:t>In the 3rd level, a shaft of mist can be found. It pulls the triangle upward if it enters the mist area.</w:t>
       </w:r>
-      <w:bookmarkStart w:id="0" w:name="_GoBack"/>
-      <w:bookmarkEnd w:id="0"/>
     </w:p>
     <w:p>
       <w:pPr>

</xml_diff>